<commit_message>
estado del arte compleado (jose)
</commit_message>
<xml_diff>
--- a/projecto-final.docx
+++ b/projecto-final.docx
@@ -3048,6 +3048,28 @@
           <w:lang w:val="es-DO"/>
         </w:rPr>
         <w:tab/>
+      </w:r>
+    </w:p>
+    <w:p>
+      <w:pPr>
+        <w:tabs>
+          <w:tab w:val="left" w:pos="8647"/>
+        </w:tabs>
+        <w:spacing w:before="240" w:after="0" w:line="240" w:lineRule="auto"/>
+        <w:ind w:left="2160"/>
+        <w:rPr>
+          <w:rFonts w:eastAsia="Times New Roman" w:cs="Helvetica"/>
+          <w:szCs w:val="24"/>
+          <w:lang w:val="es-DO"/>
+        </w:rPr>
+      </w:pPr>
+      <w:r>
+        <w:rPr>
+          <w:rFonts w:eastAsia="Times New Roman" w:cs="Helvetica"/>
+          <w:szCs w:val="24"/>
+          <w:lang w:val="es-DO"/>
+        </w:rPr>
+        <w:t>Se optará por tratar de emular los gráficos de antaño usando un arte tipo pixel, con esto buscamos apegarnos más los juegos clásicos.</w:t>
       </w:r>
     </w:p>
     <w:p>

</xml_diff>

<commit_message>
Obejtivos especificos completado (jose)
</commit_message>
<xml_diff>
--- a/projecto-final.docx
+++ b/projecto-final.docx
@@ -3128,12 +3128,14 @@
         </w:rPr>
         <w:t xml:space="preserve">El objetivo general de este proyecto es volver a recrear uno de los </w:t>
       </w:r>
-      <w:r>
-        <w:rPr>
-          <w:lang w:val="es-DO"/>
-        </w:rPr>
-        <w:t>mejores arcades</w:t>
-      </w:r>
+      <w:proofErr w:type="gramStart"/>
+      <w:r>
+        <w:rPr>
+          <w:lang w:val="es-DO"/>
+        </w:rPr>
+        <w:t>mejores arcade</w:t>
+      </w:r>
+      <w:proofErr w:type="gramEnd"/>
       <w:r>
         <w:rPr>
           <w:lang w:val="es-DO"/>
@@ -3168,6 +3170,136 @@
           <w:rFonts w:eastAsia="Times New Roman"/>
         </w:rPr>
         <w:tab/>
+      </w:r>
+    </w:p>
+    <w:p>
+      <w:pPr>
+        <w:pStyle w:val="Prrafodelista"/>
+        <w:numPr>
+          <w:ilvl w:val="0"/>
+          <w:numId w:val="48"/>
+        </w:numPr>
+        <w:tabs>
+          <w:tab w:val="left" w:pos="8647"/>
+        </w:tabs>
+        <w:spacing w:after="0" w:line="240" w:lineRule="auto"/>
+        <w:rPr>
+          <w:rFonts w:eastAsia="Times New Roman" w:cs="Helvetica"/>
+          <w:szCs w:val="24"/>
+          <w:lang w:val="es-DO"/>
+        </w:rPr>
+      </w:pPr>
+      <w:r>
+        <w:rPr>
+          <w:rFonts w:eastAsia="Times New Roman" w:cs="Helvetica"/>
+          <w:szCs w:val="24"/>
+          <w:lang w:val="es-DO"/>
+        </w:rPr>
+        <w:t>Desarrollar o tratar de crear reflejos en los jugadores.</w:t>
+      </w:r>
+    </w:p>
+    <w:p>
+      <w:pPr>
+        <w:pStyle w:val="Prrafodelista"/>
+        <w:numPr>
+          <w:ilvl w:val="0"/>
+          <w:numId w:val="48"/>
+        </w:numPr>
+        <w:tabs>
+          <w:tab w:val="left" w:pos="8647"/>
+        </w:tabs>
+        <w:spacing w:after="0" w:line="240" w:lineRule="auto"/>
+        <w:rPr>
+          <w:rFonts w:eastAsia="Times New Roman" w:cs="Helvetica"/>
+          <w:szCs w:val="24"/>
+          <w:lang w:val="es-DO"/>
+        </w:rPr>
+      </w:pPr>
+      <w:r>
+        <w:rPr>
+          <w:rFonts w:eastAsia="Times New Roman" w:cs="Helvetica"/>
+          <w:szCs w:val="24"/>
+          <w:lang w:val="es-DO"/>
+        </w:rPr>
+        <w:t>Alcanzar la mayor cantidad de puntos y con esto competir con tus amigos.</w:t>
+      </w:r>
+    </w:p>
+    <w:p>
+      <w:pPr>
+        <w:pStyle w:val="Prrafodelista"/>
+        <w:numPr>
+          <w:ilvl w:val="0"/>
+          <w:numId w:val="48"/>
+        </w:numPr>
+        <w:tabs>
+          <w:tab w:val="left" w:pos="8647"/>
+        </w:tabs>
+        <w:spacing w:after="0" w:line="240" w:lineRule="auto"/>
+        <w:rPr>
+          <w:rFonts w:eastAsia="Times New Roman" w:cs="Helvetica"/>
+          <w:szCs w:val="24"/>
+          <w:lang w:val="es-DO"/>
+        </w:rPr>
+      </w:pPr>
+      <w:r>
+        <w:rPr>
+          <w:rFonts w:eastAsia="Times New Roman" w:cs="Helvetica"/>
+          <w:szCs w:val="24"/>
+          <w:lang w:val="es-DO"/>
+        </w:rPr>
+        <w:t>Entretenimiento simple y sencillo</w:t>
+      </w:r>
+    </w:p>
+    <w:p>
+      <w:pPr>
+        <w:pStyle w:val="Prrafodelista"/>
+        <w:numPr>
+          <w:ilvl w:val="0"/>
+          <w:numId w:val="48"/>
+        </w:numPr>
+        <w:tabs>
+          <w:tab w:val="left" w:pos="8647"/>
+        </w:tabs>
+        <w:spacing w:after="0" w:line="240" w:lineRule="auto"/>
+        <w:rPr>
+          <w:rFonts w:eastAsia="Times New Roman" w:cs="Helvetica"/>
+          <w:szCs w:val="24"/>
+          <w:lang w:val="es-DO"/>
+        </w:rPr>
+      </w:pPr>
+      <w:r>
+        <w:rPr>
+          <w:rFonts w:eastAsia="Times New Roman" w:cs="Helvetica"/>
+          <w:szCs w:val="24"/>
+          <w:lang w:val="es-DO"/>
+        </w:rPr>
+        <w:t>A pesar de ser un juego simple, dar un poco de reto a los jugadores.</w:t>
+      </w:r>
+    </w:p>
+    <w:p>
+      <w:pPr>
+        <w:pStyle w:val="Prrafodelista"/>
+        <w:numPr>
+          <w:ilvl w:val="0"/>
+          <w:numId w:val="48"/>
+        </w:numPr>
+        <w:tabs>
+          <w:tab w:val="left" w:pos="8647"/>
+        </w:tabs>
+        <w:spacing w:after="0" w:line="240" w:lineRule="auto"/>
+        <w:rPr>
+          <w:rFonts w:eastAsia="Times New Roman" w:cs="Helvetica"/>
+          <w:szCs w:val="24"/>
+          <w:lang w:val="es-DO"/>
+        </w:rPr>
+      </w:pPr>
+      <w:r>
+        <w:rPr>
+          <w:rFonts w:eastAsia="Times New Roman" w:cs="Helvetica"/>
+          <w:szCs w:val="24"/>
+          <w:lang w:val="es-DO"/>
+        </w:rPr>
+        <w:t>Dar un poco de nostalgia a los jugadores veteranos.</w:t>
       </w:r>
     </w:p>
     <w:p>

</xml_diff>

<commit_message>
Arquitectura de la aplicacion (jose)
</commit_message>
<xml_diff>
--- a/projecto-final.docx
+++ b/projecto-final.docx
@@ -3671,6 +3671,54 @@
         <w:t>Arquitectura de la aplicación</w:t>
       </w:r>
       <w:bookmarkEnd w:id="10"/>
+    </w:p>
+    <w:p>
+      <w:pPr>
+        <w:ind w:left="720"/>
+        <w:rPr>
+          <w:rFonts w:eastAsia="Times New Roman"/>
+          <w:lang w:val="es-DO"/>
+        </w:rPr>
+      </w:pPr>
+      <w:r>
+        <w:rPr>
+          <w:rFonts w:eastAsia="Times New Roman"/>
+          <w:lang w:val="es-DO"/>
+        </w:rPr>
+        <w:t xml:space="preserve">La aplicación/videojuego será desarrollada en Unity, esta contará con varios scripts, estos encargados del personaje, el ambiente, animaciones etc., prefabs para el personaje, obstáculos, ambientación del mapa, entre otros, lo mismo con los </w:t>
+      </w:r>
+      <w:proofErr w:type="spellStart"/>
+      <w:r>
+        <w:rPr>
+          <w:rFonts w:eastAsia="Times New Roman"/>
+          <w:lang w:val="es-DO"/>
+        </w:rPr>
+        <w:t>sprites</w:t>
+      </w:r>
+      <w:proofErr w:type="spellEnd"/>
+      <w:r>
+        <w:rPr>
+          <w:rFonts w:eastAsia="Times New Roman"/>
+          <w:lang w:val="es-DO"/>
+        </w:rPr>
+        <w:t>.</w:t>
+      </w:r>
+    </w:p>
+    <w:p>
+      <w:pPr>
+        <w:ind w:left="720"/>
+        <w:rPr>
+          <w:rFonts w:eastAsia="Times New Roman"/>
+          <w:lang w:val="es-DO"/>
+        </w:rPr>
+      </w:pPr>
+      <w:r>
+        <w:rPr>
+          <w:rFonts w:eastAsia="Times New Roman"/>
+          <w:lang w:val="es-DO"/>
+        </w:rPr>
+        <w:t>El juego contará con una sola escena donde se ubicará todo lo relacionado al juego.</w:t>
+      </w:r>
     </w:p>
     <w:p>
       <w:pPr>

</xml_diff>

<commit_message>
Parte de raul completada
</commit_message>
<xml_diff>
--- a/projecto-final.docx
+++ b/projecto-final.docx
@@ -2782,7 +2782,21 @@
         <w:rPr>
           <w:lang w:val="es-DO"/>
         </w:rPr>
-        <w:t>. Esta hecho en un mundo bidimensional, es de tipo arcade</w:t>
+        <w:t xml:space="preserve">. </w:t>
+      </w:r>
+      <w:proofErr w:type="gramStart"/>
+      <w:r>
+        <w:rPr>
+          <w:lang w:val="es-DO"/>
+        </w:rPr>
+        <w:t>Esta hecho</w:t>
+      </w:r>
+      <w:proofErr w:type="gramEnd"/>
+      <w:r>
+        <w:rPr>
+          <w:lang w:val="es-DO"/>
+        </w:rPr>
+        <w:t xml:space="preserve"> en un mundo bidimensional, es de tipo arcade</w:t>
       </w:r>
       <w:r>
         <w:rPr>
@@ -2842,6 +2856,22 @@
     </w:p>
     <w:p>
       <w:pPr>
+        <w:ind w:left="720"/>
+        <w:rPr>
+          <w:rFonts w:eastAsia="Times New Roman"/>
+          <w:lang w:val="es-DO"/>
+        </w:rPr>
+      </w:pPr>
+      <w:r>
+        <w:rPr>
+          <w:rFonts w:eastAsia="Times New Roman"/>
+          <w:lang w:val="es-DO"/>
+        </w:rPr>
+        <w:t>Recordar los viejos juegos, con gráficos y mecánicas simples, pero que marcaron grandes recuerdos de la infancia.</w:t>
+      </w:r>
+    </w:p>
+    <w:p>
+      <w:pPr>
         <w:pStyle w:val="Ttulo3"/>
         <w:ind w:left="720"/>
         <w:rPr>
@@ -2955,7 +2985,21 @@
         <w:rPr>
           <w:lang w:val="es-DO"/>
         </w:rPr>
-        <w:t xml:space="preserve"> of Videogames (KLOV).</w:t>
+        <w:t xml:space="preserve"> </w:t>
+      </w:r>
+      <w:proofErr w:type="spellStart"/>
+      <w:r>
+        <w:rPr>
+          <w:lang w:val="es-DO"/>
+        </w:rPr>
+        <w:t>of</w:t>
+      </w:r>
+      <w:proofErr w:type="spellEnd"/>
+      <w:r>
+        <w:rPr>
+          <w:lang w:val="es-DO"/>
+        </w:rPr>
+        <w:t xml:space="preserve"> Videogames (KLOV).</w:t>
       </w:r>
     </w:p>
     <w:p>
@@ -3021,6 +3065,28 @@
         <w:tabs>
           <w:tab w:val="left" w:pos="8647"/>
         </w:tabs>
+        <w:spacing w:before="240" w:after="0" w:line="240" w:lineRule="auto"/>
+        <w:ind w:left="2160"/>
+        <w:rPr>
+          <w:rFonts w:eastAsia="Times New Roman" w:cs="Helvetica"/>
+          <w:szCs w:val="24"/>
+          <w:lang w:val="es-DO"/>
+        </w:rPr>
+      </w:pPr>
+      <w:r>
+        <w:rPr>
+          <w:rFonts w:eastAsia="Times New Roman" w:cs="Helvetica"/>
+          <w:szCs w:val="24"/>
+          <w:lang w:val="es-DO"/>
+        </w:rPr>
+        <w:t>Se optará por tratar de emular los gráficos de antaño usando un arte tipo pixel, con esto buscamos apegarnos más los juegos clásicos.</w:t>
+      </w:r>
+    </w:p>
+    <w:p>
+      <w:pPr>
+        <w:tabs>
+          <w:tab w:val="left" w:pos="8647"/>
+        </w:tabs>
         <w:spacing w:after="0" w:line="240" w:lineRule="auto"/>
         <w:rPr>
           <w:rFonts w:ascii="Times New Roman" w:eastAsia="Times New Roman" w:hAnsi="Times New Roman" w:cs="Times New Roman"/>
@@ -3070,7 +3136,21 @@
         <w:rPr>
           <w:lang w:val="es-DO"/>
         </w:rPr>
-        <w:t>El objetivo general de este proyecto es volver a recrear uno de los mejores arcade de todos los tiempos y colocarlo en un espacio moderno donde los fanáticos de este tipo de video juegos puedan descargarlo y jugarlo en sus tiempos de entretenimiento.</w:t>
+        <w:t xml:space="preserve">El objetivo general de este proyecto es volver a recrear uno de los </w:t>
+      </w:r>
+      <w:proofErr w:type="gramStart"/>
+      <w:r>
+        <w:rPr>
+          <w:lang w:val="es-DO"/>
+        </w:rPr>
+        <w:t>mejores arcade</w:t>
+      </w:r>
+      <w:proofErr w:type="gramEnd"/>
+      <w:r>
+        <w:rPr>
+          <w:lang w:val="es-DO"/>
+        </w:rPr>
+        <w:t xml:space="preserve"> de todos los tiempos y colocarlo en un espacio moderno donde los fanáticos de este tipo de video juegos puedan descargarlo y jugarlo en sus tiempos de entretenimiento.</w:t>
       </w:r>
     </w:p>
     <w:p>
@@ -3100,6 +3180,136 @@
           <w:rFonts w:eastAsia="Times New Roman"/>
         </w:rPr>
         <w:tab/>
+      </w:r>
+    </w:p>
+    <w:p>
+      <w:pPr>
+        <w:pStyle w:val="Prrafodelista"/>
+        <w:numPr>
+          <w:ilvl w:val="0"/>
+          <w:numId w:val="48"/>
+        </w:numPr>
+        <w:tabs>
+          <w:tab w:val="left" w:pos="8647"/>
+        </w:tabs>
+        <w:spacing w:after="0" w:line="240" w:lineRule="auto"/>
+        <w:rPr>
+          <w:rFonts w:eastAsia="Times New Roman" w:cs="Helvetica"/>
+          <w:szCs w:val="24"/>
+          <w:lang w:val="es-DO"/>
+        </w:rPr>
+      </w:pPr>
+      <w:r>
+        <w:rPr>
+          <w:rFonts w:eastAsia="Times New Roman" w:cs="Helvetica"/>
+          <w:szCs w:val="24"/>
+          <w:lang w:val="es-DO"/>
+        </w:rPr>
+        <w:t>Desarrollar o tratar de crear reflejos en los jugadores.</w:t>
+      </w:r>
+    </w:p>
+    <w:p>
+      <w:pPr>
+        <w:pStyle w:val="Prrafodelista"/>
+        <w:numPr>
+          <w:ilvl w:val="0"/>
+          <w:numId w:val="48"/>
+        </w:numPr>
+        <w:tabs>
+          <w:tab w:val="left" w:pos="8647"/>
+        </w:tabs>
+        <w:spacing w:after="0" w:line="240" w:lineRule="auto"/>
+        <w:rPr>
+          <w:rFonts w:eastAsia="Times New Roman" w:cs="Helvetica"/>
+          <w:szCs w:val="24"/>
+          <w:lang w:val="es-DO"/>
+        </w:rPr>
+      </w:pPr>
+      <w:r>
+        <w:rPr>
+          <w:rFonts w:eastAsia="Times New Roman" w:cs="Helvetica"/>
+          <w:szCs w:val="24"/>
+          <w:lang w:val="es-DO"/>
+        </w:rPr>
+        <w:t>Alcanzar la mayor cantidad de puntos y con esto competir con tus amigos.</w:t>
+      </w:r>
+    </w:p>
+    <w:p>
+      <w:pPr>
+        <w:pStyle w:val="Prrafodelista"/>
+        <w:numPr>
+          <w:ilvl w:val="0"/>
+          <w:numId w:val="48"/>
+        </w:numPr>
+        <w:tabs>
+          <w:tab w:val="left" w:pos="8647"/>
+        </w:tabs>
+        <w:spacing w:after="0" w:line="240" w:lineRule="auto"/>
+        <w:rPr>
+          <w:rFonts w:eastAsia="Times New Roman" w:cs="Helvetica"/>
+          <w:szCs w:val="24"/>
+          <w:lang w:val="es-DO"/>
+        </w:rPr>
+      </w:pPr>
+      <w:r>
+        <w:rPr>
+          <w:rFonts w:eastAsia="Times New Roman" w:cs="Helvetica"/>
+          <w:szCs w:val="24"/>
+          <w:lang w:val="es-DO"/>
+        </w:rPr>
+        <w:t>Entretenimiento simple y sencillo</w:t>
+      </w:r>
+    </w:p>
+    <w:p>
+      <w:pPr>
+        <w:pStyle w:val="Prrafodelista"/>
+        <w:numPr>
+          <w:ilvl w:val="0"/>
+          <w:numId w:val="48"/>
+        </w:numPr>
+        <w:tabs>
+          <w:tab w:val="left" w:pos="8647"/>
+        </w:tabs>
+        <w:spacing w:after="0" w:line="240" w:lineRule="auto"/>
+        <w:rPr>
+          <w:rFonts w:eastAsia="Times New Roman" w:cs="Helvetica"/>
+          <w:szCs w:val="24"/>
+          <w:lang w:val="es-DO"/>
+        </w:rPr>
+      </w:pPr>
+      <w:r>
+        <w:rPr>
+          <w:rFonts w:eastAsia="Times New Roman" w:cs="Helvetica"/>
+          <w:szCs w:val="24"/>
+          <w:lang w:val="es-DO"/>
+        </w:rPr>
+        <w:t>A pesar de ser un juego simple, dar un poco de reto a los jugadores.</w:t>
+      </w:r>
+    </w:p>
+    <w:p>
+      <w:pPr>
+        <w:pStyle w:val="Prrafodelista"/>
+        <w:numPr>
+          <w:ilvl w:val="0"/>
+          <w:numId w:val="48"/>
+        </w:numPr>
+        <w:tabs>
+          <w:tab w:val="left" w:pos="8647"/>
+        </w:tabs>
+        <w:spacing w:after="0" w:line="240" w:lineRule="auto"/>
+        <w:rPr>
+          <w:rFonts w:eastAsia="Times New Roman" w:cs="Helvetica"/>
+          <w:szCs w:val="24"/>
+          <w:lang w:val="es-DO"/>
+        </w:rPr>
+      </w:pPr>
+      <w:r>
+        <w:rPr>
+          <w:rFonts w:eastAsia="Times New Roman" w:cs="Helvetica"/>
+          <w:szCs w:val="24"/>
+          <w:lang w:val="es-DO"/>
+        </w:rPr>
+        <w:t>Dar un poco de nostalgia a los jugadores veteranos.</w:t>
       </w:r>
     </w:p>
     <w:p>
@@ -3275,74 +3485,194 @@
     </w:p>
     <w:p>
       <w:pPr>
-        <w:rPr>
-          <w:lang w:val="es-DO"/>
-        </w:rPr>
-      </w:pPr>
+        <w:pStyle w:val="Prrafodelista"/>
+        <w:numPr>
+          <w:ilvl w:val="0"/>
+          <w:numId w:val="50"/>
+        </w:numPr>
+        <w:rPr>
+          <w:rFonts w:eastAsia="Times New Roman"/>
+          <w:lang w:val="es-DO"/>
+        </w:rPr>
+      </w:pPr>
+      <w:r>
+        <w:rPr>
+          <w:rFonts w:eastAsia="Times New Roman"/>
+          <w:lang w:val="es-DO"/>
+        </w:rPr>
+        <w:t>El personaje o personajes principales, los cuales serán las ranas para llevar a los puntos finales.</w:t>
+      </w:r>
     </w:p>
     <w:p>
       <w:pPr>
-        <w:pStyle w:val="Ttulo2"/>
+        <w:pStyle w:val="Prrafodelista"/>
+        <w:numPr>
+          <w:ilvl w:val="0"/>
+          <w:numId w:val="50"/>
+        </w:numPr>
         <w:rPr>
           <w:rFonts w:eastAsia="Times New Roman"/>
-        </w:rPr>
-      </w:pPr>
-      <w:bookmarkStart w:id="9" w:name="_Toc99822060"/>
+          <w:lang w:val="es-DO"/>
+        </w:rPr>
+      </w:pPr>
       <w:r>
         <w:rPr>
           <w:rFonts w:eastAsia="Times New Roman"/>
-        </w:rPr>
-        <w:t>Metodología</w:t>
-      </w:r>
-      <w:bookmarkEnd w:id="9"/>
-      <w:r>
-        <w:rPr>
-          <w:rFonts w:eastAsia="Times New Roman"/>
-        </w:rPr>
-        <w:tab/>
+          <w:lang w:val="es-DO"/>
+        </w:rPr>
+        <w:t>Lugares libres de daños donde descansar</w:t>
       </w:r>
     </w:p>
     <w:p>
       <w:pPr>
-        <w:ind w:left="720"/>
-        <w:rPr>
-          <w:lang w:val="es-DO"/>
-        </w:rPr>
-      </w:pPr>
-      <w:r>
-        <w:rPr>
-          <w:lang w:val="es-DO"/>
-        </w:rPr>
-        <w:t xml:space="preserve">La metodología que utilizaremos para este proyecto será tipo SCRUM </w:t>
-      </w:r>
-      <w:r>
-        <w:rPr>
-          <w:lang w:val="es-DO"/>
-        </w:rPr>
-        <w:t>y</w:t>
-      </w:r>
-      <w:r>
-        <w:rPr>
-          <w:lang w:val="es-DO"/>
-        </w:rPr>
-        <w:t>a que esto nos permitirá ir realizando el proyecto de manera parcial y continua. Así como también, nos brindara una gran flexibilidad a la hora de realizar cambios en cualquier función que se esté trabajando.</w:t>
+        <w:pStyle w:val="Prrafodelista"/>
+        <w:numPr>
+          <w:ilvl w:val="0"/>
+          <w:numId w:val="50"/>
+        </w:numPr>
+        <w:rPr>
+          <w:rFonts w:eastAsia="Times New Roman"/>
+          <w:lang w:val="es-DO"/>
+        </w:rPr>
+      </w:pPr>
+      <w:r>
+        <w:rPr>
+          <w:rFonts w:eastAsia="Times New Roman"/>
+          <w:lang w:val="es-DO"/>
+        </w:rPr>
+        <w:t>Enemigos que serían los obstáculos</w:t>
       </w:r>
     </w:p>
     <w:p>
       <w:pPr>
-        <w:ind w:left="720"/>
-        <w:rPr>
-          <w:lang w:val="es-DO"/>
-        </w:rPr>
-      </w:pPr>
+        <w:pStyle w:val="Prrafodelista"/>
+        <w:numPr>
+          <w:ilvl w:val="0"/>
+          <w:numId w:val="50"/>
+        </w:numPr>
+        <w:rPr>
+          <w:rFonts w:eastAsia="Times New Roman"/>
+          <w:lang w:val="es-DO"/>
+        </w:rPr>
+      </w:pPr>
+      <w:r>
+        <w:rPr>
+          <w:rFonts w:eastAsia="Times New Roman"/>
+          <w:lang w:val="es-DO"/>
+        </w:rPr>
+        <w:t xml:space="preserve">Zonas de muerte </w:t>
+      </w:r>
     </w:p>
     <w:p>
       <w:pPr>
+        <w:pStyle w:val="Prrafodelista"/>
+        <w:numPr>
+          <w:ilvl w:val="0"/>
+          <w:numId w:val="50"/>
+        </w:numPr>
+        <w:rPr>
+          <w:rFonts w:eastAsia="Times New Roman"/>
+          <w:lang w:val="es-DO"/>
+        </w:rPr>
+      </w:pPr>
+      <w:r>
+        <w:rPr>
+          <w:rFonts w:eastAsia="Times New Roman"/>
+          <w:lang w:val="es-DO"/>
+        </w:rPr>
+        <w:t>Tabla de puntuaciones</w:t>
+      </w:r>
+    </w:p>
+    <w:p>
+      <w:pPr>
+        <w:pStyle w:val="Prrafodelista"/>
+        <w:numPr>
+          <w:ilvl w:val="0"/>
+          <w:numId w:val="50"/>
+        </w:numPr>
+        <w:rPr>
+          <w:rFonts w:eastAsia="Times New Roman"/>
+          <w:lang w:val="es-DO"/>
+        </w:rPr>
+      </w:pPr>
+      <w:r>
+        <w:rPr>
+          <w:rFonts w:eastAsia="Times New Roman"/>
+          <w:lang w:val="es-DO"/>
+        </w:rPr>
+        <w:t>Tabla de vidas restantes</w:t>
+      </w:r>
+    </w:p>
+    <w:p>
+      <w:pPr>
+        <w:rPr>
+          <w:lang w:val="es-DO"/>
+        </w:rPr>
+      </w:pPr>
+    </w:p>
+    <w:p>
+      <w:pPr>
         <w:pStyle w:val="Ttulo2"/>
         <w:rPr>
           <w:rFonts w:eastAsia="Times New Roman"/>
         </w:rPr>
       </w:pPr>
+      <w:bookmarkStart w:id="9" w:name="_Toc99822060"/>
+      <w:r>
+        <w:rPr>
+          <w:rFonts w:eastAsia="Times New Roman"/>
+        </w:rPr>
+        <w:t>Metodología</w:t>
+      </w:r>
+      <w:bookmarkEnd w:id="9"/>
+      <w:r>
+        <w:rPr>
+          <w:rFonts w:eastAsia="Times New Roman"/>
+        </w:rPr>
+        <w:tab/>
+      </w:r>
+    </w:p>
+    <w:p>
+      <w:pPr>
+        <w:ind w:left="720"/>
+        <w:rPr>
+          <w:lang w:val="es-DO"/>
+        </w:rPr>
+      </w:pPr>
+      <w:r>
+        <w:rPr>
+          <w:lang w:val="es-DO"/>
+        </w:rPr>
+        <w:t xml:space="preserve">La metodología que utilizaremos para este proyecto será tipo SCRUM </w:t>
+      </w:r>
+      <w:r>
+        <w:rPr>
+          <w:lang w:val="es-DO"/>
+        </w:rPr>
+        <w:t>y</w:t>
+      </w:r>
+      <w:r>
+        <w:rPr>
+          <w:lang w:val="es-DO"/>
+        </w:rPr>
+        <w:t>a que esto nos permitirá ir realizando el proyecto de manera parcial y continua. Así como también, nos brindara una gran flexibilidad a la hora de realizar cambios en cualquier función que se esté trabajando.</w:t>
+      </w:r>
+    </w:p>
+    <w:p>
+      <w:pPr>
+        <w:ind w:left="720"/>
+        <w:rPr>
+          <w:lang w:val="es-DO"/>
+        </w:rPr>
+      </w:pPr>
+    </w:p>
+    <w:p>
+      <w:pPr>
+        <w:pStyle w:val="Ttulo2"/>
+        <w:rPr>
+          <w:rFonts w:eastAsia="Times New Roman"/>
+        </w:rPr>
+      </w:pPr>
       <w:bookmarkStart w:id="10" w:name="_Toc99822061"/>
       <w:r>
         <w:rPr>
@@ -3351,6 +3681,70 @@
         <w:t>Arquitectura de la aplicación</w:t>
       </w:r>
       <w:bookmarkEnd w:id="10"/>
+    </w:p>
+    <w:p>
+      <w:pPr>
+        <w:ind w:left="720"/>
+        <w:rPr>
+          <w:rFonts w:eastAsia="Times New Roman"/>
+          <w:lang w:val="es-DO"/>
+        </w:rPr>
+      </w:pPr>
+      <w:r>
+        <w:rPr>
+          <w:rFonts w:eastAsia="Times New Roman"/>
+          <w:lang w:val="es-DO"/>
+        </w:rPr>
+        <w:t xml:space="preserve">La aplicación/videojuego será desarrollada en Unity, esta contará con varios scripts, estos encargados del personaje, el ambiente, animaciones etc., </w:t>
+      </w:r>
+      <w:proofErr w:type="spellStart"/>
+      <w:r>
+        <w:rPr>
+          <w:rFonts w:eastAsia="Times New Roman"/>
+          <w:lang w:val="es-DO"/>
+        </w:rPr>
+        <w:t>prefabs</w:t>
+      </w:r>
+      <w:proofErr w:type="spellEnd"/>
+      <w:r>
+        <w:rPr>
+          <w:rFonts w:eastAsia="Times New Roman"/>
+          <w:lang w:val="es-DO"/>
+        </w:rPr>
+        <w:t xml:space="preserve"> para el personaje, obstáculos, ambientación del mapa, entre otros, lo mismo con los </w:t>
+      </w:r>
+      <w:proofErr w:type="spellStart"/>
+      <w:r>
+        <w:rPr>
+          <w:rFonts w:eastAsia="Times New Roman"/>
+          <w:lang w:val="es-DO"/>
+        </w:rPr>
+        <w:t>sprites</w:t>
+      </w:r>
+      <w:proofErr w:type="spellEnd"/>
+      <w:r>
+        <w:rPr>
+          <w:rFonts w:eastAsia="Times New Roman"/>
+          <w:lang w:val="es-DO"/>
+        </w:rPr>
+        <w:t>.</w:t>
+      </w:r>
+    </w:p>
+    <w:p>
+      <w:pPr>
+        <w:ind w:left="720"/>
+        <w:rPr>
+          <w:rFonts w:eastAsia="Times New Roman"/>
+          <w:lang w:val="es-DO"/>
+        </w:rPr>
+      </w:pPr>
+      <w:r>
+        <w:rPr>
+          <w:rFonts w:eastAsia="Times New Roman"/>
+          <w:lang w:val="es-DO"/>
+        </w:rPr>
+        <w:t>El juego contará con una sola escena donde se ubicará todo lo relacionado al juego.</w:t>
+      </w:r>
     </w:p>
     <w:p>
       <w:pPr>

</xml_diff>